<commit_message>
declaring and initializing variables
</commit_message>
<xml_diff>
--- a/OCA.docx
+++ b/OCA.docx
@@ -1160,10 +1160,10 @@
       </w:tblPr>
       <w:tblGrid>
         <w:gridCol w:w="1662"/>
+        <w:gridCol w:w="1661"/>
+        <w:gridCol w:w="1663"/>
         <w:gridCol w:w="1662"/>
-        <w:gridCol w:w="1662"/>
-        <w:gridCol w:w="1662"/>
-        <w:gridCol w:w="1662"/>
+        <w:gridCol w:w="1661"/>
         <w:gridCol w:w="1662"/>
       </w:tblGrid>
       <w:tr>
@@ -1180,6 +1180,7 @@
           <w:p>
             <w:pPr>
               <w:pStyle w:val="TableContents"/>
+              <w:widowControl w:val="false"/>
               <w:bidi w:val="0"/>
               <w:jc w:val="left"/>
               <w:rPr>
@@ -1198,7 +1199,7 @@
         </w:tc>
         <w:tc>
           <w:tcPr>
-            <w:tcW w:w="1662" w:type="dxa"/>
+            <w:tcW w:w="1661" w:type="dxa"/>
             <w:tcBorders>
               <w:top w:val="single" w:sz="2" w:space="0" w:color="000000"/>
               <w:left w:val="single" w:sz="2" w:space="0" w:color="000000"/>
@@ -1208,6 +1209,7 @@
           <w:p>
             <w:pPr>
               <w:pStyle w:val="TableContents"/>
+              <w:widowControl w:val="false"/>
               <w:bidi w:val="0"/>
               <w:jc w:val="left"/>
               <w:rPr>
@@ -1226,7 +1228,7 @@
         </w:tc>
         <w:tc>
           <w:tcPr>
-            <w:tcW w:w="1662" w:type="dxa"/>
+            <w:tcW w:w="1663" w:type="dxa"/>
             <w:tcBorders>
               <w:top w:val="single" w:sz="2" w:space="0" w:color="000000"/>
               <w:left w:val="single" w:sz="2" w:space="0" w:color="000000"/>
@@ -1236,6 +1238,7 @@
           <w:p>
             <w:pPr>
               <w:pStyle w:val="TableContents"/>
+              <w:widowControl w:val="false"/>
               <w:bidi w:val="0"/>
               <w:jc w:val="left"/>
               <w:rPr>
@@ -1264,6 +1267,7 @@
           <w:p>
             <w:pPr>
               <w:pStyle w:val="TableContents"/>
+              <w:widowControl w:val="false"/>
               <w:bidi w:val="0"/>
               <w:jc w:val="left"/>
               <w:rPr>
@@ -1282,7 +1286,7 @@
         </w:tc>
         <w:tc>
           <w:tcPr>
-            <w:tcW w:w="1662" w:type="dxa"/>
+            <w:tcW w:w="1661" w:type="dxa"/>
             <w:tcBorders>
               <w:top w:val="single" w:sz="2" w:space="0" w:color="000000"/>
               <w:left w:val="single" w:sz="2" w:space="0" w:color="000000"/>
@@ -1292,6 +1296,7 @@
           <w:p>
             <w:pPr>
               <w:pStyle w:val="TableContents"/>
+              <w:widowControl w:val="false"/>
               <w:bidi w:val="0"/>
               <w:jc w:val="left"/>
               <w:rPr>
@@ -1304,7 +1309,7 @@
                 <w:sz w:val="24"/>
                 <w:szCs w:val="24"/>
               </w:rPr>
-              <w:t>(String[]</w:t>
+              <w:t>(String[] args)</w:t>
             </w:r>
           </w:p>
         </w:tc>
@@ -1321,6 +1326,7 @@
           <w:p>
             <w:pPr>
               <w:pStyle w:val="TableContents"/>
+              <w:widowControl w:val="false"/>
               <w:bidi w:val="0"/>
               <w:jc w:val="left"/>
               <w:rPr>
@@ -1333,7 +1339,6 @@
                 <w:sz w:val="24"/>
                 <w:szCs w:val="24"/>
               </w:rPr>
-              <w:t>args)</w:t>
             </w:r>
           </w:p>
         </w:tc>
@@ -1351,6 +1356,7 @@
           <w:p>
             <w:pPr>
               <w:pStyle w:val="TableContents"/>
+              <w:widowControl w:val="false"/>
               <w:bidi w:val="0"/>
               <w:jc w:val="left"/>
               <w:rPr>
@@ -1369,7 +1375,7 @@
         </w:tc>
         <w:tc>
           <w:tcPr>
-            <w:tcW w:w="1662" w:type="dxa"/>
+            <w:tcW w:w="1661" w:type="dxa"/>
             <w:tcBorders>
               <w:left w:val="single" w:sz="2" w:space="0" w:color="000000"/>
               <w:bottom w:val="single" w:sz="2" w:space="0" w:color="000000"/>
@@ -1378,6 +1384,7 @@
           <w:p>
             <w:pPr>
               <w:pStyle w:val="TableContents"/>
+              <w:widowControl w:val="false"/>
               <w:bidi w:val="0"/>
               <w:jc w:val="left"/>
               <w:rPr>
@@ -1393,18 +1400,10 @@
               <w:t>Binds the method to the class so it can be called by just the class name ( no objects is needed to be created by Java to call main method)</w:t>
             </w:r>
           </w:p>
-        </w:tc>
-        <w:tc>
-          <w:tcPr>
-            <w:tcW w:w="1662" w:type="dxa"/>
-            <w:tcBorders>
-              <w:left w:val="single" w:sz="2" w:space="0" w:color="000000"/>
-              <w:bottom w:val="single" w:sz="2" w:space="0" w:color="000000"/>
-            </w:tcBorders>
-          </w:tcPr>
           <w:p>
             <w:pPr>
               <w:pStyle w:val="TableContents"/>
+              <w:widowControl w:val="false"/>
               <w:bidi w:val="0"/>
               <w:jc w:val="left"/>
               <w:rPr>
@@ -1417,6 +1416,54 @@
                 <w:sz w:val="24"/>
                 <w:szCs w:val="24"/>
               </w:rPr>
+              <w:t>Presence of a non-static main method will throw an Exception</w:t>
+            </w:r>
+          </w:p>
+        </w:tc>
+        <w:tc>
+          <w:tcPr>
+            <w:tcW w:w="1663" w:type="dxa"/>
+            <w:tcBorders>
+              <w:left w:val="single" w:sz="2" w:space="0" w:color="000000"/>
+              <w:bottom w:val="single" w:sz="2" w:space="0" w:color="000000"/>
+            </w:tcBorders>
+          </w:tcPr>
+          <w:p>
+            <w:pPr>
+              <w:pStyle w:val="TableContents"/>
+              <w:widowControl w:val="false"/>
+              <w:bidi w:val="0"/>
+              <w:jc w:val="left"/>
+              <w:rPr>
+                <w:sz w:val="24"/>
+                <w:szCs w:val="24"/>
+              </w:rPr>
+            </w:pPr>
+            <w:r>
+              <w:rPr>
+                <w:sz w:val="24"/>
+                <w:szCs w:val="24"/>
+              </w:rPr>
+              <w:t>Return type.</w:t>
+            </w:r>
+          </w:p>
+          <w:p>
+            <w:pPr>
+              <w:pStyle w:val="TableContents"/>
+              <w:widowControl w:val="false"/>
+              <w:bidi w:val="0"/>
+              <w:jc w:val="left"/>
+              <w:rPr>
+                <w:sz w:val="24"/>
+                <w:szCs w:val="24"/>
+              </w:rPr>
+            </w:pPr>
+            <w:r>
+              <w:rPr>
+                <w:sz w:val="24"/>
+                <w:szCs w:val="24"/>
+              </w:rPr>
+              <w:t>Void return types are preferred when changing an object state</w:t>
             </w:r>
           </w:p>
         </w:tc>
@@ -1431,6 +1478,7 @@
           <w:p>
             <w:pPr>
               <w:pStyle w:val="TableContents"/>
+              <w:widowControl w:val="false"/>
               <w:bidi w:val="0"/>
               <w:jc w:val="left"/>
               <w:rPr>
@@ -1443,12 +1491,13 @@
                 <w:sz w:val="24"/>
                 <w:szCs w:val="24"/>
               </w:rPr>
+              <w:t>Name</w:t>
             </w:r>
           </w:p>
         </w:tc>
         <w:tc>
           <w:tcPr>
-            <w:tcW w:w="1662" w:type="dxa"/>
+            <w:tcW w:w="1661" w:type="dxa"/>
             <w:tcBorders>
               <w:left w:val="single" w:sz="2" w:space="0" w:color="000000"/>
               <w:bottom w:val="single" w:sz="2" w:space="0" w:color="000000"/>
@@ -1457,6 +1506,7 @@
           <w:p>
             <w:pPr>
               <w:pStyle w:val="TableContents"/>
+              <w:widowControl w:val="false"/>
               <w:bidi w:val="0"/>
               <w:jc w:val="left"/>
               <w:rPr>
@@ -1469,6 +1519,45 @@
                 <w:sz w:val="24"/>
                 <w:szCs w:val="24"/>
               </w:rPr>
+              <w:t>Parameter list. It consists of an array of String objects.</w:t>
+            </w:r>
+          </w:p>
+          <w:p>
+            <w:pPr>
+              <w:pStyle w:val="TableContents"/>
+              <w:widowControl w:val="false"/>
+              <w:bidi w:val="0"/>
+              <w:jc w:val="left"/>
+              <w:rPr>
+                <w:sz w:val="24"/>
+                <w:szCs w:val="24"/>
+              </w:rPr>
+            </w:pPr>
+            <w:r>
+              <w:rPr>
+                <w:sz w:val="24"/>
+                <w:szCs w:val="24"/>
+              </w:rPr>
+              <w:t>args is only the name of the parameter list. It can be any other name, it just indicates that these are command line arguments.</w:t>
+            </w:r>
+          </w:p>
+          <w:p>
+            <w:pPr>
+              <w:pStyle w:val="TableContents"/>
+              <w:widowControl w:val="false"/>
+              <w:bidi w:val="0"/>
+              <w:jc w:val="left"/>
+              <w:rPr>
+                <w:sz w:val="24"/>
+                <w:szCs w:val="24"/>
+              </w:rPr>
+            </w:pPr>
+            <w:r>
+              <w:rPr>
+                <w:sz w:val="24"/>
+                <w:szCs w:val="24"/>
+              </w:rPr>
+              <w:t>When giving arguments they are separated by spaces. If you need space inside a word use double quotes: “San Diego”</w:t>
             </w:r>
           </w:p>
         </w:tc>
@@ -1484,6 +1573,7 @@
           <w:p>
             <w:pPr>
               <w:pStyle w:val="TableContents"/>
+              <w:widowControl w:val="false"/>
               <w:bidi w:val="0"/>
               <w:jc w:val="left"/>
               <w:rPr>
@@ -1518,13 +1608,1857 @@
         </w:rPr>
       </w:pPr>
       <w:r>
-        <w:rPr>
-          <w:b w:val="false"/>
-          <w:bCs w:val="false"/>
-          <w:i w:val="false"/>
-          <w:iCs w:val="false"/>
-          <w:sz w:val="24"/>
-          <w:szCs w:val="24"/>
+        <w:rPr/>
+      </w:r>
+    </w:p>
+    <w:p>
+      <w:pPr>
+        <w:pStyle w:val="Normal"/>
+        <w:bidi w:val="0"/>
+        <w:jc w:val="left"/>
+        <w:rPr>
+          <w:b w:val="false"/>
+          <w:b w:val="false"/>
+          <w:bCs w:val="false"/>
+          <w:i w:val="false"/>
+          <w:i w:val="false"/>
+          <w:iCs w:val="false"/>
+          <w:sz w:val="24"/>
+          <w:szCs w:val="24"/>
+        </w:rPr>
+      </w:pPr>
+      <w:r>
+        <w:rPr/>
+      </w:r>
+    </w:p>
+    <w:p>
+      <w:pPr>
+        <w:pStyle w:val="Normal"/>
+        <w:bidi w:val="0"/>
+        <w:jc w:val="left"/>
+        <w:rPr>
+          <w:i/>
+          <w:i/>
+          <w:iCs/>
+        </w:rPr>
+      </w:pPr>
+      <w:r>
+        <w:rPr>
+          <w:i/>
+          <w:iCs/>
+        </w:rPr>
+        <w:t>Import statements</w:t>
+      </w:r>
+    </w:p>
+    <w:p>
+      <w:pPr>
+        <w:pStyle w:val="Normal"/>
+        <w:bidi w:val="0"/>
+        <w:jc w:val="left"/>
+        <w:rPr>
+          <w:i w:val="false"/>
+          <w:i w:val="false"/>
+          <w:iCs w:val="false"/>
+        </w:rPr>
+      </w:pPr>
+      <w:r>
+        <w:rPr>
+          <w:i w:val="false"/>
+          <w:iCs w:val="false"/>
+        </w:rPr>
+        <w:t xml:space="preserve">Java classes are grouped into packages. The import statements tell the compiler which package to look in to find a class. This is simlilar to how mailing a letter works. Importing all the classes of a package is done through </w:t>
+      </w:r>
+      <w:r>
+        <w:rPr>
+          <w:b/>
+          <w:bCs/>
+          <w:i w:val="false"/>
+          <w:iCs w:val="false"/>
+        </w:rPr>
+        <w:t>wildcard</w:t>
+      </w:r>
+      <w:r>
+        <w:rPr>
+          <w:i w:val="false"/>
+          <w:iCs w:val="false"/>
+        </w:rPr>
+        <w:t xml:space="preserve"> → </w:t>
+      </w:r>
+      <w:r>
+        <w:rPr>
+          <w:b/>
+          <w:bCs/>
+          <w:i w:val="false"/>
+          <w:iCs w:val="false"/>
+        </w:rPr>
+        <w:t xml:space="preserve">*. </w:t>
+      </w:r>
+      <w:r>
+        <w:rPr>
+          <w:b/>
+          <w:bCs/>
+          <w:i/>
+          <w:iCs/>
+        </w:rPr>
+        <w:t>This kind of approach DOES NOT slow down program. (Wildcard only importes all classes-files, not packages and classes inside nested packages)</w:t>
+      </w:r>
+    </w:p>
+    <w:p>
+      <w:pPr>
+        <w:pStyle w:val="Normal"/>
+        <w:bidi w:val="0"/>
+        <w:jc w:val="left"/>
+        <w:rPr>
+          <w:b w:val="false"/>
+          <w:b w:val="false"/>
+          <w:bCs w:val="false"/>
+          <w:i w:val="false"/>
+          <w:i w:val="false"/>
+          <w:iCs w:val="false"/>
+        </w:rPr>
+      </w:pPr>
+      <w:r>
+        <w:rPr>
+          <w:i w:val="false"/>
+          <w:iCs w:val="false"/>
+        </w:rPr>
+      </w:r>
+    </w:p>
+    <w:p>
+      <w:pPr>
+        <w:pStyle w:val="Normal"/>
+        <w:bidi w:val="0"/>
+        <w:jc w:val="left"/>
+        <w:rPr>
+          <w:i w:val="false"/>
+          <w:i w:val="false"/>
+          <w:iCs w:val="false"/>
+        </w:rPr>
+      </w:pPr>
+      <w:r>
+        <w:rPr>
+          <w:b w:val="false"/>
+          <w:bCs w:val="false"/>
+          <w:i w:val="false"/>
+          <w:iCs w:val="false"/>
+        </w:rPr>
+        <w:t>Package:</w:t>
+      </w:r>
+      <w:r>
+        <w:rPr>
+          <w:b w:val="false"/>
+          <w:bCs w:val="false"/>
+          <w:i/>
+          <w:iCs/>
+        </w:rPr>
+        <w:t xml:space="preserve"> java.lang</w:t>
+      </w:r>
+      <w:r>
+        <w:rPr>
+          <w:b w:val="false"/>
+          <w:bCs w:val="false"/>
+          <w:i w:val="false"/>
+          <w:iCs w:val="false"/>
+        </w:rPr>
+        <w:t xml:space="preserve"> → Is automatically imported in each Java Program.</w:t>
+      </w:r>
+    </w:p>
+    <w:p>
+      <w:pPr>
+        <w:pStyle w:val="Normal"/>
+        <w:bidi w:val="0"/>
+        <w:jc w:val="left"/>
+        <w:rPr>
+          <w:i w:val="false"/>
+          <w:i w:val="false"/>
+          <w:iCs w:val="false"/>
+        </w:rPr>
+      </w:pPr>
+      <w:r>
+        <w:rPr>
+          <w:b w:val="false"/>
+          <w:bCs w:val="false"/>
+          <w:i w:val="false"/>
+          <w:iCs w:val="false"/>
+        </w:rPr>
+        <w:t>Classes in the same package are automatically imported.</w:t>
+      </w:r>
+    </w:p>
+    <w:p>
+      <w:pPr>
+        <w:pStyle w:val="Normal"/>
+        <w:bidi w:val="0"/>
+        <w:jc w:val="left"/>
+        <w:rPr>
+          <w:b w:val="false"/>
+          <w:b w:val="false"/>
+          <w:bCs w:val="false"/>
+        </w:rPr>
+      </w:pPr>
+      <w:r>
+        <w:rPr>
+          <w:i w:val="false"/>
+          <w:iCs w:val="false"/>
+        </w:rPr>
+      </w:r>
+    </w:p>
+    <w:p>
+      <w:pPr>
+        <w:pStyle w:val="Normal"/>
+        <w:bidi w:val="0"/>
+        <w:jc w:val="left"/>
+        <w:rPr>
+          <w:i/>
+          <w:i/>
+          <w:iCs/>
+        </w:rPr>
+      </w:pPr>
+      <w:r>
+        <w:rPr>
+          <w:b w:val="false"/>
+          <w:bCs w:val="false"/>
+          <w:i/>
+          <w:iCs/>
+        </w:rPr>
+        <w:t>Naming conflicts</w:t>
+      </w:r>
+    </w:p>
+    <w:p>
+      <w:pPr>
+        <w:pStyle w:val="Normal"/>
+        <w:bidi w:val="0"/>
+        <w:jc w:val="left"/>
+        <w:rPr>
+          <w:i w:val="false"/>
+          <w:i w:val="false"/>
+          <w:iCs w:val="false"/>
+        </w:rPr>
+      </w:pPr>
+      <w:r>
+        <w:rPr>
+          <w:b w:val="false"/>
+          <w:bCs w:val="false"/>
+          <w:i w:val="false"/>
+          <w:iCs w:val="false"/>
+        </w:rPr>
+        <w:t xml:space="preserve">When a class (name) </w:t>
+      </w:r>
+      <w:r>
+        <w:rPr>
+          <w:b w:val="false"/>
+          <w:bCs w:val="false"/>
+          <w:i w:val="false"/>
+          <w:iCs w:val="false"/>
+        </w:rPr>
+        <w:t xml:space="preserve">used in a program, is present in multiple packages imported , Java will not compile the code. (ambiguous types) for ex. There are 2 Date classes in Java: java.util.Date and java.sql.Date. </w:t>
+      </w:r>
+    </w:p>
+    <w:p>
+      <w:pPr>
+        <w:pStyle w:val="Normal"/>
+        <w:bidi w:val="0"/>
+        <w:jc w:val="left"/>
+        <w:rPr>
+          <w:b w:val="false"/>
+          <w:b w:val="false"/>
+          <w:bCs w:val="false"/>
+        </w:rPr>
+      </w:pPr>
+      <w:r>
+        <w:rPr>
+          <w:i w:val="false"/>
+          <w:iCs w:val="false"/>
+        </w:rPr>
+        <w:drawing>
+          <wp:anchor behindDoc="0" distT="0" distB="0" distL="0" distR="0" simplePos="0" locked="0" layoutInCell="0" allowOverlap="1" relativeHeight="4">
+            <wp:simplePos x="0" y="0"/>
+            <wp:positionH relativeFrom="column">
+              <wp:posOffset>-74930</wp:posOffset>
+            </wp:positionH>
+            <wp:positionV relativeFrom="paragraph">
+              <wp:posOffset>81915</wp:posOffset>
+            </wp:positionV>
+            <wp:extent cx="3922395" cy="741680"/>
+            <wp:effectExtent l="0" t="0" r="0" b="0"/>
+            <wp:wrapSquare wrapText="largest"/>
+            <wp:docPr id="2" name="Image3" descr=""/>
+            <wp:cNvGraphicFramePr>
+              <a:graphicFrameLocks xmlns:a="http://schemas.openxmlformats.org/drawingml/2006/main" noChangeAspect="1"/>
+            </wp:cNvGraphicFramePr>
+            <a:graphic xmlns:a="http://schemas.openxmlformats.org/drawingml/2006/main">
+              <a:graphicData uri="http://schemas.openxmlformats.org/drawingml/2006/picture">
+                <pic:pic xmlns:pic="http://schemas.openxmlformats.org/drawingml/2006/picture">
+                  <pic:nvPicPr>
+                    <pic:cNvPr id="2" name="Image3" descr=""/>
+                    <pic:cNvPicPr>
+                      <a:picLocks noChangeAspect="1" noChangeArrowheads="1"/>
+                    </pic:cNvPicPr>
+                  </pic:nvPicPr>
+                  <pic:blipFill>
+                    <a:blip r:embed="rId3"/>
+                    <a:stretch>
+                      <a:fillRect/>
+                    </a:stretch>
+                  </pic:blipFill>
+                  <pic:spPr bwMode="auto">
+                    <a:xfrm>
+                      <a:off x="0" y="0"/>
+                      <a:ext cx="3922395" cy="741680"/>
+                    </a:xfrm>
+                    <a:prstGeom prst="rect">
+                      <a:avLst/>
+                    </a:prstGeom>
+                  </pic:spPr>
+                </pic:pic>
+              </a:graphicData>
+            </a:graphic>
+          </wp:anchor>
+        </w:drawing>
+      </w:r>
+    </w:p>
+    <w:p>
+      <w:pPr>
+        <w:pStyle w:val="Normal"/>
+        <w:bidi w:val="0"/>
+        <w:jc w:val="left"/>
+        <w:rPr>
+          <w:b w:val="false"/>
+          <w:b w:val="false"/>
+          <w:bCs w:val="false"/>
+        </w:rPr>
+      </w:pPr>
+      <w:r>
+        <w:rPr>
+          <w:i w:val="false"/>
+          <w:iCs w:val="false"/>
+        </w:rPr>
+      </w:r>
+    </w:p>
+    <w:p>
+      <w:pPr>
+        <w:pStyle w:val="Normal"/>
+        <w:bidi w:val="0"/>
+        <w:jc w:val="left"/>
+        <w:rPr>
+          <w:i w:val="false"/>
+          <w:i w:val="false"/>
+          <w:iCs w:val="false"/>
+        </w:rPr>
+      </w:pPr>
+      <w:r>
+        <w:rPr>
+          <w:i w:val="false"/>
+          <w:iCs w:val="false"/>
+        </w:rPr>
+      </w:r>
+    </w:p>
+    <w:p>
+      <w:pPr>
+        <w:pStyle w:val="Normal"/>
+        <w:bidi w:val="0"/>
+        <w:jc w:val="left"/>
+        <w:rPr>
+          <w:i w:val="false"/>
+          <w:i w:val="false"/>
+          <w:iCs w:val="false"/>
+        </w:rPr>
+      </w:pPr>
+      <w:r>
+        <w:rPr>
+          <w:i w:val="false"/>
+          <w:iCs w:val="false"/>
+        </w:rPr>
+        <w:drawing>
+          <wp:anchor behindDoc="0" distT="0" distB="0" distL="0" distR="0" simplePos="0" locked="0" layoutInCell="0" allowOverlap="1" relativeHeight="3">
+            <wp:simplePos x="0" y="0"/>
+            <wp:positionH relativeFrom="column">
+              <wp:posOffset>-6985</wp:posOffset>
+            </wp:positionH>
+            <wp:positionV relativeFrom="paragraph">
+              <wp:posOffset>99060</wp:posOffset>
+            </wp:positionV>
+            <wp:extent cx="2772410" cy="1311275"/>
+            <wp:effectExtent l="0" t="0" r="0" b="0"/>
+            <wp:wrapSquare wrapText="largest"/>
+            <wp:docPr id="3" name="Image2" descr=""/>
+            <wp:cNvGraphicFramePr>
+              <a:graphicFrameLocks xmlns:a="http://schemas.openxmlformats.org/drawingml/2006/main" noChangeAspect="1"/>
+            </wp:cNvGraphicFramePr>
+            <a:graphic xmlns:a="http://schemas.openxmlformats.org/drawingml/2006/main">
+              <a:graphicData uri="http://schemas.openxmlformats.org/drawingml/2006/picture">
+                <pic:pic xmlns:pic="http://schemas.openxmlformats.org/drawingml/2006/picture">
+                  <pic:nvPicPr>
+                    <pic:cNvPr id="3" name="Image2" descr=""/>
+                    <pic:cNvPicPr>
+                      <a:picLocks noChangeAspect="1" noChangeArrowheads="1"/>
+                    </pic:cNvPicPr>
+                  </pic:nvPicPr>
+                  <pic:blipFill>
+                    <a:blip r:embed="rId4"/>
+                    <a:stretch>
+                      <a:fillRect/>
+                    </a:stretch>
+                  </pic:blipFill>
+                  <pic:spPr bwMode="auto">
+                    <a:xfrm>
+                      <a:off x="0" y="0"/>
+                      <a:ext cx="2772410" cy="1311275"/>
+                    </a:xfrm>
+                    <a:prstGeom prst="rect">
+                      <a:avLst/>
+                    </a:prstGeom>
+                  </pic:spPr>
+                </pic:pic>
+              </a:graphicData>
+            </a:graphic>
+          </wp:anchor>
+        </w:drawing>
+      </w:r>
+    </w:p>
+    <w:p>
+      <w:pPr>
+        <w:pStyle w:val="Normal"/>
+        <w:bidi w:val="0"/>
+        <w:jc w:val="left"/>
+        <w:rPr>
+          <w:i w:val="false"/>
+          <w:i w:val="false"/>
+          <w:iCs w:val="false"/>
+        </w:rPr>
+      </w:pPr>
+      <w:r>
+        <w:rPr>
+          <w:i w:val="false"/>
+          <w:iCs w:val="false"/>
+        </w:rPr>
+      </w:r>
+    </w:p>
+    <w:p>
+      <w:pPr>
+        <w:pStyle w:val="Normal"/>
+        <w:bidi w:val="0"/>
+        <w:jc w:val="left"/>
+        <w:rPr>
+          <w:i w:val="false"/>
+          <w:i w:val="false"/>
+          <w:iCs w:val="false"/>
+        </w:rPr>
+      </w:pPr>
+      <w:r>
+        <w:rPr>
+          <w:i w:val="false"/>
+          <w:iCs w:val="false"/>
+        </w:rPr>
+      </w:r>
+    </w:p>
+    <w:p>
+      <w:pPr>
+        <w:pStyle w:val="Normal"/>
+        <w:bidi w:val="0"/>
+        <w:jc w:val="left"/>
+        <w:rPr>
+          <w:i w:val="false"/>
+          <w:i w:val="false"/>
+          <w:iCs w:val="false"/>
+        </w:rPr>
+      </w:pPr>
+      <w:r>
+        <w:rPr>
+          <w:i w:val="false"/>
+          <w:iCs w:val="false"/>
+        </w:rPr>
+      </w:r>
+    </w:p>
+    <w:p>
+      <w:pPr>
+        <w:pStyle w:val="Normal"/>
+        <w:bidi w:val="0"/>
+        <w:jc w:val="left"/>
+        <w:rPr>
+          <w:i w:val="false"/>
+          <w:i w:val="false"/>
+          <w:iCs w:val="false"/>
+        </w:rPr>
+      </w:pPr>
+      <w:r>
+        <w:rPr>
+          <w:i w:val="false"/>
+          <w:iCs w:val="false"/>
+        </w:rPr>
+      </w:r>
+    </w:p>
+    <w:p>
+      <w:pPr>
+        <w:pStyle w:val="Normal"/>
+        <w:bidi w:val="0"/>
+        <w:jc w:val="left"/>
+        <w:rPr>
+          <w:i w:val="false"/>
+          <w:i w:val="false"/>
+          <w:iCs w:val="false"/>
+        </w:rPr>
+      </w:pPr>
+      <w:r>
+        <w:rPr>
+          <w:i w:val="false"/>
+          <w:iCs w:val="false"/>
+        </w:rPr>
+      </w:r>
+    </w:p>
+    <w:p>
+      <w:pPr>
+        <w:pStyle w:val="Normal"/>
+        <w:bidi w:val="0"/>
+        <w:jc w:val="left"/>
+        <w:rPr>
+          <w:i w:val="false"/>
+          <w:i w:val="false"/>
+          <w:iCs w:val="false"/>
+        </w:rPr>
+      </w:pPr>
+      <w:r>
+        <w:rPr>
+          <w:i w:val="false"/>
+          <w:iCs w:val="false"/>
+        </w:rPr>
+      </w:r>
+    </w:p>
+    <w:p>
+      <w:pPr>
+        <w:pStyle w:val="Normal"/>
+        <w:bidi w:val="0"/>
+        <w:jc w:val="left"/>
+        <w:rPr>
+          <w:i w:val="false"/>
+          <w:i w:val="false"/>
+          <w:iCs w:val="false"/>
+        </w:rPr>
+      </w:pPr>
+      <w:r>
+        <w:rPr>
+          <w:i w:val="false"/>
+          <w:iCs w:val="false"/>
+        </w:rPr>
+      </w:r>
+    </w:p>
+    <w:p>
+      <w:pPr>
+        <w:pStyle w:val="Normal"/>
+        <w:bidi w:val="0"/>
+        <w:jc w:val="left"/>
+        <w:rPr>
+          <w:i w:val="false"/>
+          <w:i w:val="false"/>
+          <w:iCs w:val="false"/>
+        </w:rPr>
+      </w:pPr>
+      <w:r>
+        <w:rPr>
+          <w:i w:val="false"/>
+          <w:iCs w:val="false"/>
+        </w:rPr>
+      </w:r>
+    </w:p>
+    <w:p>
+      <w:pPr>
+        <w:pStyle w:val="Normal"/>
+        <w:bidi w:val="0"/>
+        <w:jc w:val="left"/>
+        <w:rPr>
+          <w:i w:val="false"/>
+          <w:i w:val="false"/>
+          <w:iCs w:val="false"/>
+        </w:rPr>
+      </w:pPr>
+      <w:r>
+        <w:rPr>
+          <w:i w:val="false"/>
+          <w:iCs w:val="false"/>
+        </w:rPr>
+        <w:t>If you must use 2 classes with the same name inside one program you can use the qualified names of each or at leas one.</w:t>
+      </w:r>
+    </w:p>
+    <w:p>
+      <w:pPr>
+        <w:pStyle w:val="Normal"/>
+        <w:bidi w:val="0"/>
+        <w:jc w:val="left"/>
+        <w:rPr>
+          <w:i w:val="false"/>
+          <w:i w:val="false"/>
+          <w:iCs w:val="false"/>
+        </w:rPr>
+      </w:pPr>
+      <w:r>
+        <w:rPr>
+          <w:i w:val="false"/>
+          <w:iCs w:val="false"/>
+        </w:rPr>
+        <w:t>public class Conflicts {</w:t>
+      </w:r>
+    </w:p>
+    <w:p>
+      <w:pPr>
+        <w:pStyle w:val="Normal"/>
+        <w:bidi w:val="0"/>
+        <w:jc w:val="left"/>
+        <w:rPr>
+          <w:i w:val="false"/>
+          <w:i w:val="false"/>
+          <w:iCs w:val="false"/>
+        </w:rPr>
+      </w:pPr>
+      <w:r>
+        <w:rPr>
+          <w:i w:val="false"/>
+          <w:iCs w:val="false"/>
+        </w:rPr>
+        <w:tab/>
+        <w:t>java.util.Date date;</w:t>
+      </w:r>
+    </w:p>
+    <w:p>
+      <w:pPr>
+        <w:pStyle w:val="Normal"/>
+        <w:bidi w:val="0"/>
+        <w:jc w:val="left"/>
+        <w:rPr>
+          <w:i w:val="false"/>
+          <w:i w:val="false"/>
+          <w:iCs w:val="false"/>
+        </w:rPr>
+      </w:pPr>
+      <w:r>
+        <w:rPr>
+          <w:i w:val="false"/>
+          <w:iCs w:val="false"/>
+        </w:rPr>
+        <w:tab/>
+        <w:t>java.sql.Date sqlDate;</w:t>
+      </w:r>
+    </w:p>
+    <w:p>
+      <w:pPr>
+        <w:pStyle w:val="Normal"/>
+        <w:bidi w:val="0"/>
+        <w:jc w:val="left"/>
+        <w:rPr>
+          <w:i w:val="false"/>
+          <w:i w:val="false"/>
+          <w:iCs w:val="false"/>
+        </w:rPr>
+      </w:pPr>
+      <w:r>
+        <w:rPr>
+          <w:i w:val="false"/>
+          <w:iCs w:val="false"/>
+        </w:rPr>
+        <w:t>}</w:t>
+      </w:r>
+    </w:p>
+    <w:p>
+      <w:pPr>
+        <w:pStyle w:val="Normal"/>
+        <w:bidi w:val="0"/>
+        <w:jc w:val="left"/>
+        <w:rPr>
+          <w:i/>
+          <w:i/>
+          <w:iCs/>
+        </w:rPr>
+      </w:pPr>
+      <w:r>
+        <w:rPr>
+          <w:i/>
+          <w:iCs/>
+        </w:rPr>
+        <w:t>Instance initilalizer blocks</w:t>
+      </w:r>
+    </w:p>
+    <w:p>
+      <w:pPr>
+        <w:pStyle w:val="Normal"/>
+        <w:bidi w:val="0"/>
+        <w:jc w:val="left"/>
+        <w:rPr>
+          <w:i w:val="false"/>
+          <w:i w:val="false"/>
+          <w:iCs w:val="false"/>
+        </w:rPr>
+      </w:pPr>
+      <w:r>
+        <w:rPr>
+          <w:i w:val="false"/>
+          <w:iCs w:val="false"/>
+        </w:rPr>
+        <w:t xml:space="preserve">Code Block outside a method → </w:t>
+      </w:r>
+      <w:r>
+        <w:rPr>
+          <w:b/>
+          <w:bCs/>
+          <w:i w:val="false"/>
+          <w:iCs w:val="false"/>
+        </w:rPr>
+        <w:t>instance initializer.</w:t>
+      </w:r>
+    </w:p>
+    <w:p>
+      <w:pPr>
+        <w:pStyle w:val="Normal"/>
+        <w:bidi w:val="0"/>
+        <w:jc w:val="left"/>
+        <w:rPr>
+          <w:i w:val="false"/>
+          <w:i w:val="false"/>
+          <w:iCs w:val="false"/>
+        </w:rPr>
+      </w:pPr>
+      <w:r>
+        <w:rPr>
+          <w:b/>
+          <w:bCs/>
+          <w:i w:val="false"/>
+          <w:iCs w:val="false"/>
+        </w:rPr>
+        <w:t>public class Chicken {</w:t>
+      </w:r>
+    </w:p>
+    <w:p>
+      <w:pPr>
+        <w:pStyle w:val="Normal"/>
+        <w:bidi w:val="0"/>
+        <w:jc w:val="left"/>
+        <w:rPr>
+          <w:i w:val="false"/>
+          <w:i w:val="false"/>
+          <w:iCs w:val="false"/>
+        </w:rPr>
+      </w:pPr>
+      <w:r>
+        <w:rPr>
+          <w:b/>
+          <w:bCs/>
+          <w:i w:val="false"/>
+          <w:iCs w:val="false"/>
+        </w:rPr>
+        <w:tab/>
+      </w:r>
+      <w:r>
+        <w:rPr>
+          <w:b w:val="false"/>
+          <w:bCs w:val="false"/>
+          <w:i w:val="false"/>
+          <w:iCs w:val="false"/>
+        </w:rPr>
+        <w:t>private String field = “String”;</w:t>
+      </w:r>
+    </w:p>
+    <w:p>
+      <w:pPr>
+        <w:pStyle w:val="Normal"/>
+        <w:bidi w:val="0"/>
+        <w:jc w:val="left"/>
+        <w:rPr>
+          <w:i w:val="false"/>
+          <w:i w:val="false"/>
+          <w:iCs w:val="false"/>
+        </w:rPr>
+      </w:pPr>
+      <w:r>
+        <w:rPr>
+          <w:b/>
+          <w:bCs/>
+          <w:i w:val="false"/>
+          <w:iCs w:val="false"/>
+        </w:rPr>
+        <w:tab/>
+        <w:t xml:space="preserve">{ </w:t>
+      </w:r>
+      <w:r>
+        <w:rPr>
+          <w:b w:val="false"/>
+          <w:bCs w:val="false"/>
+          <w:i w:val="false"/>
+          <w:iCs w:val="false"/>
+        </w:rPr>
+        <w:t>System.out.println(“Set field to String”);</w:t>
+      </w:r>
+      <w:r>
+        <w:rPr>
+          <w:b/>
+          <w:bCs/>
+          <w:i w:val="false"/>
+          <w:iCs w:val="false"/>
+        </w:rPr>
+        <w:t xml:space="preserve"> }</w:t>
+      </w:r>
+    </w:p>
+    <w:p>
+      <w:pPr>
+        <w:pStyle w:val="Normal"/>
+        <w:bidi w:val="0"/>
+        <w:jc w:val="left"/>
+        <w:rPr>
+          <w:b/>
+          <w:b/>
+          <w:bCs/>
+        </w:rPr>
+      </w:pPr>
+      <w:r>
+        <w:rPr>
+          <w:i w:val="false"/>
+          <w:iCs w:val="false"/>
+        </w:rPr>
+      </w:r>
+    </w:p>
+    <w:p>
+      <w:pPr>
+        <w:pStyle w:val="Normal"/>
+        <w:bidi w:val="0"/>
+        <w:jc w:val="left"/>
+        <w:rPr>
+          <w:i w:val="false"/>
+          <w:i w:val="false"/>
+          <w:iCs w:val="false"/>
+        </w:rPr>
+      </w:pPr>
+      <w:r>
+        <w:rPr>
+          <w:b/>
+          <w:bCs/>
+          <w:i w:val="false"/>
+          <w:iCs w:val="false"/>
+        </w:rPr>
+        <w:tab/>
+        <w:t>void someMethod(){ }</w:t>
+      </w:r>
+    </w:p>
+    <w:p>
+      <w:pPr>
+        <w:pStyle w:val="Normal"/>
+        <w:bidi w:val="0"/>
+        <w:jc w:val="left"/>
+        <w:rPr>
+          <w:b/>
+          <w:b/>
+          <w:bCs/>
+        </w:rPr>
+      </w:pPr>
+      <w:r>
+        <w:rPr>
+          <w:i w:val="false"/>
+          <w:iCs w:val="false"/>
+        </w:rPr>
+      </w:r>
+    </w:p>
+    <w:p>
+      <w:pPr>
+        <w:pStyle w:val="Normal"/>
+        <w:bidi w:val="0"/>
+        <w:jc w:val="left"/>
+        <w:rPr>
+          <w:i w:val="false"/>
+          <w:i w:val="false"/>
+          <w:iCs w:val="false"/>
+        </w:rPr>
+      </w:pPr>
+      <w:r>
+        <w:rPr>
+          <w:b/>
+          <w:bCs/>
+          <w:i w:val="false"/>
+          <w:iCs w:val="false"/>
+        </w:rPr>
+        <w:t>}</w:t>
+      </w:r>
+    </w:p>
+    <w:p>
+      <w:pPr>
+        <w:pStyle w:val="Normal"/>
+        <w:bidi w:val="0"/>
+        <w:jc w:val="left"/>
+        <w:rPr>
+          <w:b/>
+          <w:b/>
+          <w:bCs/>
+        </w:rPr>
+      </w:pPr>
+      <w:r>
+        <w:rPr>
+          <w:i w:val="false"/>
+          <w:iCs w:val="false"/>
+        </w:rPr>
+      </w:r>
+    </w:p>
+    <w:p>
+      <w:pPr>
+        <w:pStyle w:val="Normal"/>
+        <w:bidi w:val="0"/>
+        <w:jc w:val="left"/>
+        <w:rPr>
+          <w:b w:val="false"/>
+          <w:b w:val="false"/>
+          <w:bCs w:val="false"/>
+          <w:i/>
+          <w:i/>
+          <w:iCs/>
+        </w:rPr>
+      </w:pPr>
+      <w:r>
+        <w:rPr>
+          <w:b w:val="false"/>
+          <w:bCs w:val="false"/>
+          <w:i/>
+          <w:iCs/>
+        </w:rPr>
+        <w:t>Fields and instance initializers are run</w:t>
+      </w:r>
+    </w:p>
+    <w:p>
+      <w:pPr>
+        <w:pStyle w:val="Normal"/>
+        <w:bidi w:val="0"/>
+        <w:jc w:val="left"/>
+        <w:rPr>
+          <w:i w:val="false"/>
+          <w:i w:val="false"/>
+          <w:iCs w:val="false"/>
+        </w:rPr>
+      </w:pPr>
+      <w:r>
+        <w:rPr>
+          <w:b/>
+          <w:bCs/>
+          <w:i w:val="false"/>
+          <w:iCs w:val="false"/>
+        </w:rPr>
+        <w:t xml:space="preserve">1) </w:t>
+      </w:r>
+      <w:r>
+        <w:rPr>
+          <w:b w:val="false"/>
+          <w:bCs w:val="false"/>
+          <w:i/>
+          <w:iCs/>
+        </w:rPr>
+        <w:t>In the order they appear in</w:t>
+      </w:r>
+    </w:p>
+    <w:p>
+      <w:pPr>
+        <w:pStyle w:val="Normal"/>
+        <w:bidi w:val="0"/>
+        <w:jc w:val="left"/>
+        <w:rPr>
+          <w:i w:val="false"/>
+          <w:i w:val="false"/>
+          <w:iCs w:val="false"/>
+        </w:rPr>
+      </w:pPr>
+      <w:r>
+        <w:rPr>
+          <w:b/>
+          <w:bCs/>
+          <w:i w:val="false"/>
+          <w:iCs w:val="false"/>
+        </w:rPr>
+        <w:t xml:space="preserve">2) </w:t>
+      </w:r>
+      <w:r>
+        <w:rPr>
+          <w:b w:val="false"/>
+          <w:bCs w:val="false"/>
+          <w:i/>
+          <w:iCs/>
+        </w:rPr>
+        <w:t>Before the constructor</w:t>
+      </w:r>
+    </w:p>
+    <w:p>
+      <w:pPr>
+        <w:pStyle w:val="Normal"/>
+        <w:bidi w:val="0"/>
+        <w:jc w:val="left"/>
+        <w:rPr>
+          <w:b w:val="false"/>
+          <w:b w:val="false"/>
+          <w:bCs w:val="false"/>
+          <w:i/>
+          <w:i/>
+          <w:iCs/>
+        </w:rPr>
+      </w:pPr>
+      <w:r>
+        <w:rPr>
+          <w:i w:val="false"/>
+          <w:iCs w:val="false"/>
+        </w:rPr>
+      </w:r>
+    </w:p>
+    <w:p>
+      <w:pPr>
+        <w:pStyle w:val="Normal"/>
+        <w:bidi w:val="0"/>
+        <w:jc w:val="left"/>
+        <w:rPr>
+          <w:b/>
+          <w:b/>
+          <w:bCs/>
+          <w:i w:val="false"/>
+          <w:i w:val="false"/>
+          <w:iCs w:val="false"/>
+        </w:rPr>
+      </w:pPr>
+      <w:r>
+        <w:rPr>
+          <w:b/>
+          <w:bCs/>
+          <w:i/>
+          <w:iCs/>
+        </w:rPr>
+        <w:t>Object references vs Primitives</w:t>
+      </w:r>
+    </w:p>
+    <w:p>
+      <w:pPr>
+        <w:pStyle w:val="Normal"/>
+        <w:bidi w:val="0"/>
+        <w:jc w:val="left"/>
+        <w:rPr>
+          <w:i/>
+          <w:i/>
+          <w:iCs/>
+        </w:rPr>
+      </w:pPr>
+      <w:r>
+        <w:rPr>
+          <w:b/>
+          <w:bCs/>
+          <w:i w:val="false"/>
+          <w:iCs w:val="false"/>
+        </w:rPr>
+      </w:r>
+    </w:p>
+    <w:p>
+      <w:pPr>
+        <w:pStyle w:val="Normal"/>
+        <w:bidi w:val="0"/>
+        <w:jc w:val="left"/>
+        <w:rPr>
+          <w:i/>
+          <w:i/>
+          <w:iCs/>
+        </w:rPr>
+      </w:pPr>
+      <w:r>
+        <w:rPr>
+          <w:b/>
+          <w:bCs/>
+          <w:i w:val="false"/>
+          <w:iCs w:val="false"/>
+        </w:rPr>
+        <w:drawing>
+          <wp:anchor behindDoc="0" distT="0" distB="0" distL="0" distR="0" simplePos="0" locked="0" layoutInCell="0" allowOverlap="1" relativeHeight="5">
+            <wp:simplePos x="0" y="0"/>
+            <wp:positionH relativeFrom="column">
+              <wp:align>center</wp:align>
+            </wp:positionH>
+            <wp:positionV relativeFrom="paragraph">
+              <wp:posOffset>635</wp:posOffset>
+            </wp:positionV>
+            <wp:extent cx="6332220" cy="3750945"/>
+            <wp:effectExtent l="0" t="0" r="0" b="0"/>
+            <wp:wrapSquare wrapText="largest"/>
+            <wp:docPr id="4" name="Image4" descr=""/>
+            <wp:cNvGraphicFramePr>
+              <a:graphicFrameLocks xmlns:a="http://schemas.openxmlformats.org/drawingml/2006/main" noChangeAspect="1"/>
+            </wp:cNvGraphicFramePr>
+            <a:graphic xmlns:a="http://schemas.openxmlformats.org/drawingml/2006/main">
+              <a:graphicData uri="http://schemas.openxmlformats.org/drawingml/2006/picture">
+                <pic:pic xmlns:pic="http://schemas.openxmlformats.org/drawingml/2006/picture">
+                  <pic:nvPicPr>
+                    <pic:cNvPr id="4" name="Image4" descr=""/>
+                    <pic:cNvPicPr>
+                      <a:picLocks noChangeAspect="1" noChangeArrowheads="1"/>
+                    </pic:cNvPicPr>
+                  </pic:nvPicPr>
+                  <pic:blipFill>
+                    <a:blip r:embed="rId5"/>
+                    <a:stretch>
+                      <a:fillRect/>
+                    </a:stretch>
+                  </pic:blipFill>
+                  <pic:spPr bwMode="auto">
+                    <a:xfrm>
+                      <a:off x="0" y="0"/>
+                      <a:ext cx="6332220" cy="3750945"/>
+                    </a:xfrm>
+                    <a:prstGeom prst="rect">
+                      <a:avLst/>
+                    </a:prstGeom>
+                  </pic:spPr>
+                </pic:pic>
+              </a:graphicData>
+            </a:graphic>
+          </wp:anchor>
+        </w:drawing>
+      </w:r>
+    </w:p>
+    <w:p>
+      <w:pPr>
+        <w:pStyle w:val="Normal"/>
+        <w:bidi w:val="0"/>
+        <w:jc w:val="left"/>
+        <w:rPr>
+          <w:i/>
+          <w:i/>
+          <w:iCs/>
+        </w:rPr>
+      </w:pPr>
+      <w:r>
+        <w:rPr>
+          <w:b/>
+          <w:bCs/>
+          <w:i w:val="false"/>
+          <w:iCs w:val="false"/>
+        </w:rPr>
+      </w:r>
+    </w:p>
+    <w:p>
+      <w:pPr>
+        <w:pStyle w:val="Normal"/>
+        <w:bidi w:val="0"/>
+        <w:jc w:val="left"/>
+        <w:rPr>
+          <w:i/>
+          <w:i/>
+          <w:iCs/>
+        </w:rPr>
+      </w:pPr>
+      <w:r>
+        <w:rPr>
+          <w:b/>
+          <w:bCs/>
+          <w:i w:val="false"/>
+          <w:iCs w:val="false"/>
+        </w:rPr>
+      </w:r>
+    </w:p>
+    <w:p>
+      <w:pPr>
+        <w:pStyle w:val="Normal"/>
+        <w:bidi w:val="0"/>
+        <w:jc w:val="left"/>
+        <w:rPr>
+          <w:b w:val="false"/>
+          <w:b w:val="false"/>
+          <w:bCs w:val="false"/>
+          <w:i w:val="false"/>
+          <w:i w:val="false"/>
+          <w:iCs w:val="false"/>
+        </w:rPr>
+      </w:pPr>
+      <w:r>
+        <w:rPr>
+          <w:b w:val="false"/>
+          <w:bCs w:val="false"/>
+          <w:i w:val="false"/>
+          <w:iCs w:val="false"/>
+        </w:rPr>
+        <w:t xml:space="preserve">When a number is present in the code, it is called a literal. </w:t>
+      </w:r>
+    </w:p>
+    <w:p>
+      <w:pPr>
+        <w:pStyle w:val="Normal"/>
+        <w:bidi w:val="0"/>
+        <w:jc w:val="left"/>
+        <w:rPr>
+          <w:b w:val="false"/>
+          <w:b w:val="false"/>
+          <w:bCs w:val="false"/>
+          <w:i w:val="false"/>
+          <w:i w:val="false"/>
+          <w:iCs w:val="false"/>
+        </w:rPr>
+      </w:pPr>
+      <w:r>
+        <w:rPr>
+          <w:b w:val="false"/>
+          <w:bCs w:val="false"/>
+          <w:i w:val="false"/>
+          <w:iCs w:val="false"/>
+        </w:rPr>
+      </w:r>
+    </w:p>
+    <w:p>
+      <w:pPr>
+        <w:pStyle w:val="Normal"/>
+        <w:bidi w:val="0"/>
+        <w:jc w:val="left"/>
+        <w:rPr>
+          <w:b w:val="false"/>
+          <w:b w:val="false"/>
+          <w:bCs w:val="false"/>
+          <w:i w:val="false"/>
+          <w:i w:val="false"/>
+          <w:iCs w:val="false"/>
+        </w:rPr>
+      </w:pPr>
+      <w:r>
+        <w:rPr>
+          <w:b w:val="false"/>
+          <w:bCs w:val="false"/>
+          <w:i w:val="false"/>
+          <w:iCs w:val="false"/>
+        </w:rPr>
+        <w:t>Java allows you to specify digits in several other formats:</w:t>
+      </w:r>
+    </w:p>
+    <w:p>
+      <w:pPr>
+        <w:pStyle w:val="Normal"/>
+        <w:numPr>
+          <w:ilvl w:val="0"/>
+          <w:numId w:val="1"/>
+        </w:numPr>
+        <w:bidi w:val="0"/>
+        <w:jc w:val="left"/>
+        <w:rPr>
+          <w:b w:val="false"/>
+          <w:b w:val="false"/>
+          <w:bCs w:val="false"/>
+          <w:i w:val="false"/>
+          <w:i w:val="false"/>
+          <w:iCs w:val="false"/>
+        </w:rPr>
+      </w:pPr>
+      <w:r>
+        <w:rPr>
+          <w:b w:val="false"/>
+          <w:bCs w:val="false"/>
+          <w:i w:val="false"/>
+          <w:iCs w:val="false"/>
+        </w:rPr>
+        <w:t>octal</w:t>
+      </w:r>
+    </w:p>
+    <w:p>
+      <w:pPr>
+        <w:pStyle w:val="Normal"/>
+        <w:numPr>
+          <w:ilvl w:val="0"/>
+          <w:numId w:val="1"/>
+        </w:numPr>
+        <w:bidi w:val="0"/>
+        <w:jc w:val="left"/>
+        <w:rPr>
+          <w:b w:val="false"/>
+          <w:b w:val="false"/>
+          <w:bCs w:val="false"/>
+          <w:i w:val="false"/>
+          <w:i w:val="false"/>
+          <w:iCs w:val="false"/>
+        </w:rPr>
+      </w:pPr>
+      <w:r>
+        <w:rPr>
+          <w:b w:val="false"/>
+          <w:bCs w:val="false"/>
+          <w:i w:val="false"/>
+          <w:iCs w:val="false"/>
+        </w:rPr>
+        <w:t>hexadecimal (0xFF)</w:t>
+      </w:r>
+    </w:p>
+    <w:p>
+      <w:pPr>
+        <w:pStyle w:val="Normal"/>
+        <w:numPr>
+          <w:ilvl w:val="0"/>
+          <w:numId w:val="1"/>
+        </w:numPr>
+        <w:bidi w:val="0"/>
+        <w:jc w:val="left"/>
+        <w:rPr>
+          <w:b w:val="false"/>
+          <w:b w:val="false"/>
+          <w:bCs w:val="false"/>
+          <w:i w:val="false"/>
+          <w:i w:val="false"/>
+          <w:iCs w:val="false"/>
+        </w:rPr>
+      </w:pPr>
+      <w:r>
+        <w:rPr>
+          <w:b w:val="false"/>
+          <w:bCs w:val="false"/>
+          <w:i w:val="false"/>
+          <w:iCs w:val="false"/>
+        </w:rPr>
+        <w:t>binary</w:t>
+      </w:r>
+    </w:p>
+    <w:p>
+      <w:pPr>
+        <w:pStyle w:val="Normal"/>
+        <w:bidi w:val="0"/>
+        <w:jc w:val="left"/>
+        <w:rPr>
+          <w:b w:val="false"/>
+          <w:b w:val="false"/>
+          <w:bCs w:val="false"/>
+          <w:i w:val="false"/>
+          <w:i w:val="false"/>
+          <w:iCs w:val="false"/>
+        </w:rPr>
+      </w:pPr>
+      <w:r>
+        <w:rPr>
+          <w:b w:val="false"/>
+          <w:bCs w:val="false"/>
+          <w:i w:val="false"/>
+          <w:iCs w:val="false"/>
+        </w:rPr>
+        <w:t>Number literals can have multiple underscores in order to make them easier to read:</w:t>
+      </w:r>
+    </w:p>
+    <w:p>
+      <w:pPr>
+        <w:pStyle w:val="Normal"/>
+        <w:bidi w:val="0"/>
+        <w:jc w:val="left"/>
+        <w:rPr>
+          <w:b w:val="false"/>
+          <w:b w:val="false"/>
+          <w:bCs w:val="false"/>
+          <w:i w:val="false"/>
+          <w:i w:val="false"/>
+          <w:iCs w:val="false"/>
+        </w:rPr>
+      </w:pPr>
+      <w:r>
+        <w:rPr>
+          <w:b w:val="false"/>
+          <w:bCs w:val="false"/>
+          <w:i w:val="false"/>
+          <w:iCs w:val="false"/>
+        </w:rPr>
+        <w:t>for example:</w:t>
+      </w:r>
+    </w:p>
+    <w:p>
+      <w:pPr>
+        <w:pStyle w:val="Normal"/>
+        <w:bidi w:val="0"/>
+        <w:jc w:val="left"/>
+        <w:rPr>
+          <w:b w:val="false"/>
+          <w:b w:val="false"/>
+          <w:bCs w:val="false"/>
+          <w:i w:val="false"/>
+          <w:i w:val="false"/>
+          <w:iCs w:val="false"/>
+        </w:rPr>
+      </w:pPr>
+      <w:r>
+        <w:rPr>
+          <w:b w:val="false"/>
+          <w:bCs w:val="false"/>
+          <w:i w:val="false"/>
+          <w:iCs w:val="false"/>
+        </w:rPr>
+        <w:t>int million  = 1000000;</w:t>
+      </w:r>
+    </w:p>
+    <w:p>
+      <w:pPr>
+        <w:pStyle w:val="Normal"/>
+        <w:bidi w:val="0"/>
+        <w:jc w:val="left"/>
+        <w:rPr>
+          <w:b w:val="false"/>
+          <w:b w:val="false"/>
+          <w:bCs w:val="false"/>
+          <w:i w:val="false"/>
+          <w:i w:val="false"/>
+          <w:iCs w:val="false"/>
+        </w:rPr>
+      </w:pPr>
+      <w:r>
+        <w:rPr>
+          <w:b w:val="false"/>
+          <w:bCs w:val="false"/>
+          <w:i w:val="false"/>
+          <w:iCs w:val="false"/>
+        </w:rPr>
+        <w:t>int million = 1_000_000;</w:t>
+      </w:r>
+    </w:p>
+    <w:p>
+      <w:pPr>
+        <w:pStyle w:val="Normal"/>
+        <w:bidi w:val="0"/>
+        <w:jc w:val="left"/>
+        <w:rPr>
+          <w:b w:val="false"/>
+          <w:b w:val="false"/>
+          <w:bCs w:val="false"/>
+          <w:i w:val="false"/>
+          <w:i w:val="false"/>
+          <w:iCs w:val="false"/>
+        </w:rPr>
+      </w:pPr>
+      <w:r>
+        <w:rPr>
+          <w:b w:val="false"/>
+          <w:bCs w:val="false"/>
+          <w:i w:val="false"/>
+          <w:iCs w:val="false"/>
+        </w:rPr>
+      </w:r>
+    </w:p>
+    <w:p>
+      <w:pPr>
+        <w:pStyle w:val="Normal"/>
+        <w:bidi w:val="0"/>
+        <w:jc w:val="left"/>
+        <w:rPr>
+          <w:b w:val="false"/>
+          <w:b w:val="false"/>
+          <w:bCs w:val="false"/>
+          <w:i w:val="false"/>
+          <w:i w:val="false"/>
+          <w:iCs w:val="false"/>
+        </w:rPr>
+      </w:pPr>
+      <w:r>
+        <w:rPr>
+          <w:b w:val="false"/>
+          <w:bCs w:val="false"/>
+          <w:i w:val="false"/>
+          <w:iCs w:val="false"/>
+        </w:rPr>
+        <w:t xml:space="preserve">Underscores can </w:t>
+      </w:r>
+      <w:r>
+        <w:rPr>
+          <w:b/>
+          <w:bCs/>
+          <w:i w:val="false"/>
+          <w:iCs w:val="false"/>
+        </w:rPr>
+        <w:t>NOT</w:t>
+      </w:r>
+      <w:r>
+        <w:rPr>
+          <w:b w:val="false"/>
+          <w:bCs w:val="false"/>
+          <w:i w:val="false"/>
+          <w:iCs w:val="false"/>
+        </w:rPr>
+        <w:t xml:space="preserve"> be added in this places :</w:t>
+      </w:r>
+    </w:p>
+    <w:p>
+      <w:pPr>
+        <w:pStyle w:val="Normal"/>
+        <w:numPr>
+          <w:ilvl w:val="0"/>
+          <w:numId w:val="2"/>
+        </w:numPr>
+        <w:bidi w:val="0"/>
+        <w:jc w:val="left"/>
+        <w:rPr>
+          <w:b w:val="false"/>
+          <w:b w:val="false"/>
+          <w:bCs w:val="false"/>
+          <w:i w:val="false"/>
+          <w:i w:val="false"/>
+          <w:iCs w:val="false"/>
+        </w:rPr>
+      </w:pPr>
+      <w:r>
+        <w:rPr>
+          <w:b w:val="false"/>
+          <w:bCs w:val="false"/>
+          <w:i w:val="false"/>
+          <w:iCs w:val="false"/>
+        </w:rPr>
+        <w:t>in the beginning of the literals</w:t>
+      </w:r>
+    </w:p>
+    <w:p>
+      <w:pPr>
+        <w:pStyle w:val="Normal"/>
+        <w:numPr>
+          <w:ilvl w:val="0"/>
+          <w:numId w:val="2"/>
+        </w:numPr>
+        <w:bidi w:val="0"/>
+        <w:jc w:val="left"/>
+        <w:rPr>
+          <w:b w:val="false"/>
+          <w:b w:val="false"/>
+          <w:bCs w:val="false"/>
+          <w:i w:val="false"/>
+          <w:i w:val="false"/>
+          <w:iCs w:val="false"/>
+        </w:rPr>
+      </w:pPr>
+      <w:r>
+        <w:rPr>
+          <w:b w:val="false"/>
+          <w:bCs w:val="false"/>
+          <w:i w:val="false"/>
+          <w:iCs w:val="false"/>
+        </w:rPr>
+        <w:t>in the end of the literals</w:t>
+      </w:r>
+    </w:p>
+    <w:p>
+      <w:pPr>
+        <w:pStyle w:val="Normal"/>
+        <w:numPr>
+          <w:ilvl w:val="0"/>
+          <w:numId w:val="2"/>
+        </w:numPr>
+        <w:bidi w:val="0"/>
+        <w:jc w:val="left"/>
+        <w:rPr>
+          <w:b w:val="false"/>
+          <w:b w:val="false"/>
+          <w:bCs w:val="false"/>
+          <w:i w:val="false"/>
+          <w:i w:val="false"/>
+          <w:iCs w:val="false"/>
+        </w:rPr>
+      </w:pPr>
+      <w:r>
+        <w:rPr>
+          <w:b w:val="false"/>
+          <w:bCs w:val="false"/>
+          <w:i w:val="false"/>
+          <w:iCs w:val="false"/>
+        </w:rPr>
+        <w:t>right before a decimal point</w:t>
+      </w:r>
+    </w:p>
+    <w:p>
+      <w:pPr>
+        <w:pStyle w:val="Normal"/>
+        <w:numPr>
+          <w:ilvl w:val="0"/>
+          <w:numId w:val="2"/>
+        </w:numPr>
+        <w:bidi w:val="0"/>
+        <w:jc w:val="left"/>
+        <w:rPr>
+          <w:b w:val="false"/>
+          <w:b w:val="false"/>
+          <w:bCs w:val="false"/>
+          <w:i w:val="false"/>
+          <w:i w:val="false"/>
+          <w:iCs w:val="false"/>
+        </w:rPr>
+      </w:pPr>
+      <w:r>
+        <w:rPr>
+          <w:b w:val="false"/>
+          <w:bCs w:val="false"/>
+          <w:i w:val="false"/>
+          <w:iCs w:val="false"/>
+        </w:rPr>
+        <w:t>right after a decimal point</w:t>
+      </w:r>
+    </w:p>
+    <w:p>
+      <w:pPr>
+        <w:pStyle w:val="Normal"/>
+        <w:bidi w:val="0"/>
+        <w:jc w:val="left"/>
+        <w:rPr>
+          <w:b/>
+          <w:b/>
+          <w:bCs/>
+        </w:rPr>
+      </w:pPr>
+      <w:r>
+        <w:rPr>
+          <w:b w:val="false"/>
+          <w:bCs w:val="false"/>
+          <w:i w:val="false"/>
+          <w:iCs w:val="false"/>
+        </w:rPr>
+      </w:r>
+    </w:p>
+    <w:p>
+      <w:pPr>
+        <w:pStyle w:val="Normal"/>
+        <w:bidi w:val="0"/>
+        <w:jc w:val="left"/>
+        <w:rPr>
+          <w:b w:val="false"/>
+          <w:b w:val="false"/>
+          <w:bCs w:val="false"/>
+          <w:i w:val="false"/>
+          <w:i w:val="false"/>
+          <w:iCs w:val="false"/>
+        </w:rPr>
+      </w:pPr>
+      <w:r>
+        <w:rPr>
+          <w:b/>
+          <w:bCs/>
+          <w:i w:val="false"/>
+          <w:iCs w:val="false"/>
+        </w:rPr>
+        <w:t>Reference types:</w:t>
+      </w:r>
+    </w:p>
+    <w:p>
+      <w:pPr>
+        <w:pStyle w:val="Normal"/>
+        <w:bidi w:val="0"/>
+        <w:jc w:val="left"/>
+        <w:rPr>
+          <w:b w:val="false"/>
+          <w:b w:val="false"/>
+          <w:bCs w:val="false"/>
+          <w:i w:val="false"/>
+          <w:i w:val="false"/>
+          <w:iCs w:val="false"/>
+        </w:rPr>
+      </w:pPr>
+      <w:r>
+        <w:rPr>
+          <w:b w:val="false"/>
+          <w:bCs w:val="false"/>
+          <w:i w:val="false"/>
+          <w:iCs w:val="false"/>
+        </w:rPr>
+      </w:r>
+    </w:p>
+    <w:p>
+      <w:pPr>
+        <w:pStyle w:val="Normal"/>
+        <w:bidi w:val="0"/>
+        <w:jc w:val="left"/>
+        <w:rPr>
+          <w:b w:val="false"/>
+          <w:b w:val="false"/>
+          <w:bCs w:val="false"/>
+          <w:i w:val="false"/>
+          <w:i w:val="false"/>
+          <w:iCs w:val="false"/>
+        </w:rPr>
+      </w:pPr>
+      <w:r>
+        <w:rPr>
+          <w:b w:val="false"/>
+          <w:bCs w:val="false"/>
+          <w:i w:val="false"/>
+          <w:iCs w:val="false"/>
+        </w:rPr>
+        <w:t>A reference type refers to an object. Unlike primitive types that hold their values in memory where the variable is allocated,references do not hold the value of the object they refer to. Instead they hold a reference which points to an object by storing the memory address where the object is located. Unlike other languages, Java does not allow to learn what the physical memory address is. You can only use the reference to refer to the object.</w:t>
+      </w:r>
+    </w:p>
+    <w:p>
+      <w:pPr>
+        <w:pStyle w:val="Normal"/>
+        <w:bidi w:val="0"/>
+        <w:jc w:val="left"/>
+        <w:rPr>
+          <w:b w:val="false"/>
+          <w:b w:val="false"/>
+          <w:bCs w:val="false"/>
+          <w:i w:val="false"/>
+          <w:i w:val="false"/>
+          <w:iCs w:val="false"/>
+        </w:rPr>
+      </w:pPr>
+      <w:r>
+        <w:rPr>
+          <w:b w:val="false"/>
+          <w:bCs w:val="false"/>
+          <w:i w:val="false"/>
+          <w:iCs w:val="false"/>
+        </w:rPr>
+        <w:t>A value is assigned to a reference in one of 2 ways:</w:t>
+      </w:r>
+    </w:p>
+    <w:p>
+      <w:pPr>
+        <w:pStyle w:val="Normal"/>
+        <w:numPr>
+          <w:ilvl w:val="0"/>
+          <w:numId w:val="3"/>
+        </w:numPr>
+        <w:bidi w:val="0"/>
+        <w:jc w:val="left"/>
+        <w:rPr>
+          <w:b w:val="false"/>
+          <w:b w:val="false"/>
+          <w:bCs w:val="false"/>
+          <w:i w:val="false"/>
+          <w:i w:val="false"/>
+          <w:iCs w:val="false"/>
+        </w:rPr>
+      </w:pPr>
+      <w:r>
+        <w:rPr>
+          <w:b w:val="false"/>
+          <w:bCs w:val="false"/>
+          <w:i w:val="false"/>
+          <w:iCs w:val="false"/>
+        </w:rPr>
+        <w:t>A reference can be assigned to another object of the same type</w:t>
+      </w:r>
+    </w:p>
+    <w:p>
+      <w:pPr>
+        <w:pStyle w:val="Normal"/>
+        <w:numPr>
+          <w:ilvl w:val="0"/>
+          <w:numId w:val="3"/>
+        </w:numPr>
+        <w:bidi w:val="0"/>
+        <w:jc w:val="left"/>
+        <w:rPr>
+          <w:b w:val="false"/>
+          <w:b w:val="false"/>
+          <w:bCs w:val="false"/>
+          <w:i w:val="false"/>
+          <w:i w:val="false"/>
+          <w:iCs w:val="false"/>
+        </w:rPr>
+      </w:pPr>
+      <w:r>
+        <w:rPr>
+          <w:b w:val="false"/>
+          <w:bCs w:val="false"/>
+          <w:i w:val="false"/>
+          <w:iCs w:val="false"/>
+        </w:rPr>
+        <w:t>A reference can be assigned to a new object using the new keyword</w:t>
+      </w:r>
+    </w:p>
+    <w:p>
+      <w:pPr>
+        <w:pStyle w:val="Normal"/>
+        <w:bidi w:val="0"/>
+        <w:jc w:val="left"/>
+        <w:rPr>
+          <w:b/>
+          <w:b/>
+          <w:bCs/>
+          <w:i w:val="false"/>
+          <w:i w:val="false"/>
+          <w:iCs w:val="false"/>
+        </w:rPr>
+      </w:pPr>
+      <w:r>
+        <w:rPr>
+          <w:b/>
+          <w:bCs/>
+          <w:i w:val="false"/>
+          <w:iCs w:val="false"/>
+        </w:rPr>
+        <w:t>An object in memory can be accessed only via reference.</w:t>
+      </w:r>
+    </w:p>
+    <w:p>
+      <w:pPr>
+        <w:pStyle w:val="Normal"/>
+        <w:bidi w:val="0"/>
+        <w:jc w:val="left"/>
+        <w:rPr>
+          <w:b/>
+          <w:b/>
+          <w:bCs/>
+          <w:i/>
+          <w:i/>
+          <w:iCs/>
+        </w:rPr>
+      </w:pPr>
+      <w:r>
+        <w:rPr>
+          <w:b/>
+          <w:bCs/>
+          <w:i/>
+          <w:iCs/>
+        </w:rPr>
+      </w:r>
+    </w:p>
+    <w:p>
+      <w:pPr>
+        <w:pStyle w:val="Normal"/>
+        <w:bidi w:val="0"/>
+        <w:jc w:val="left"/>
+        <w:rPr>
+          <w:b/>
+          <w:b/>
+          <w:bCs/>
+          <w:i/>
+          <w:i/>
+          <w:iCs/>
+        </w:rPr>
+      </w:pPr>
+      <w:r>
+        <w:rPr>
+          <w:b/>
+          <w:bCs/>
+          <w:i/>
+          <w:iCs/>
+        </w:rPr>
+        <w:t>Key differences</w:t>
+      </w:r>
+    </w:p>
+    <w:p>
+      <w:pPr>
+        <w:pStyle w:val="Normal"/>
+        <w:bidi w:val="0"/>
+        <w:jc w:val="left"/>
+        <w:rPr>
+          <w:b w:val="false"/>
+          <w:b w:val="false"/>
+          <w:bCs w:val="false"/>
+          <w:i w:val="false"/>
+          <w:i w:val="false"/>
+          <w:iCs w:val="false"/>
+        </w:rPr>
+      </w:pPr>
+      <w:r>
+        <w:rPr>
+          <w:b w:val="false"/>
+          <w:bCs w:val="false"/>
+          <w:i w:val="false"/>
+          <w:iCs w:val="false"/>
+        </w:rPr>
+        <w:t>Reference types can be assigned to null (they don’t currently point to an object) , while primitive values can’t. Trying to set a primitive type to null will give a compiler error and not compile.</w:t>
+      </w:r>
+    </w:p>
+    <w:p>
+      <w:pPr>
+        <w:pStyle w:val="Normal"/>
+        <w:bidi w:val="0"/>
+        <w:jc w:val="left"/>
+        <w:rPr>
+          <w:b w:val="false"/>
+          <w:b w:val="false"/>
+          <w:bCs w:val="false"/>
+          <w:i w:val="false"/>
+          <w:i w:val="false"/>
+          <w:iCs w:val="false"/>
+        </w:rPr>
+      </w:pPr>
+      <w:r>
+        <w:rPr>
+          <w:b w:val="false"/>
+          <w:bCs w:val="false"/>
+          <w:i w:val="false"/>
+          <w:iCs w:val="false"/>
         </w:rPr>
       </w:r>
     </w:p>
@@ -1535,9 +3469,557 @@
       <w:pgNumType w:fmt="decimal"/>
       <w:formProt w:val="false"/>
       <w:textDirection w:val="lrTb"/>
+      <w:docGrid w:type="default" w:linePitch="100" w:charSpace="0"/>
     </w:sectPr>
   </w:body>
 </w:document>
+</file>
+
+<file path=word/numbering.xml><?xml version="1.0" encoding="utf-8"?>
+<w:numbering xmlns:w="http://schemas.openxmlformats.org/wordprocessingml/2006/main" xmlns:o="urn:schemas-microsoft-com:office:office" xmlns:r="http://schemas.openxmlformats.org/officeDocument/2006/relationships" xmlns:v="urn:schemas-microsoft-com:vml" xmlns:mc="http://schemas.openxmlformats.org/markup-compatibility/2006" xmlns:w14="http://schemas.microsoft.com/office/word/2010/wordml" mc:Ignorable="w14">
+  <w:abstractNum w:abstractNumId="1">
+    <w:lvl w:ilvl="0">
+      <w:start w:val="1"/>
+      <w:numFmt w:val="bullet"/>
+      <w:lvlText w:val=""/>
+      <w:lvlJc w:val="left"/>
+      <w:pPr>
+        <w:tabs>
+          <w:tab w:val="num" w:pos="720"/>
+        </w:tabs>
+        <w:ind w:left="720" w:hanging="360"/>
+      </w:pPr>
+      <w:rPr>
+        <w:rFonts w:ascii="Symbol" w:hAnsi="Symbol" w:cs="Symbol" w:hint="default"/>
+      </w:rPr>
+    </w:lvl>
+    <w:lvl w:ilvl="1">
+      <w:start w:val="1"/>
+      <w:numFmt w:val="bullet"/>
+      <w:lvlText w:val="◦"/>
+      <w:lvlJc w:val="left"/>
+      <w:pPr>
+        <w:tabs>
+          <w:tab w:val="num" w:pos="1080"/>
+        </w:tabs>
+        <w:ind w:left="1080" w:hanging="360"/>
+      </w:pPr>
+      <w:rPr>
+        <w:rFonts w:ascii="OpenSymbol" w:hAnsi="OpenSymbol" w:cs="OpenSymbol" w:hint="default"/>
+      </w:rPr>
+    </w:lvl>
+    <w:lvl w:ilvl="2">
+      <w:start w:val="1"/>
+      <w:numFmt w:val="bullet"/>
+      <w:lvlText w:val="▪"/>
+      <w:lvlJc w:val="left"/>
+      <w:pPr>
+        <w:tabs>
+          <w:tab w:val="num" w:pos="1440"/>
+        </w:tabs>
+        <w:ind w:left="1440" w:hanging="360"/>
+      </w:pPr>
+      <w:rPr>
+        <w:rFonts w:ascii="OpenSymbol" w:hAnsi="OpenSymbol" w:cs="OpenSymbol" w:hint="default"/>
+      </w:rPr>
+    </w:lvl>
+    <w:lvl w:ilvl="3">
+      <w:start w:val="1"/>
+      <w:numFmt w:val="bullet"/>
+      <w:lvlText w:val=""/>
+      <w:lvlJc w:val="left"/>
+      <w:pPr>
+        <w:tabs>
+          <w:tab w:val="num" w:pos="1800"/>
+        </w:tabs>
+        <w:ind w:left="1800" w:hanging="360"/>
+      </w:pPr>
+      <w:rPr>
+        <w:rFonts w:ascii="Symbol" w:hAnsi="Symbol" w:cs="Symbol" w:hint="default"/>
+      </w:rPr>
+    </w:lvl>
+    <w:lvl w:ilvl="4">
+      <w:start w:val="1"/>
+      <w:numFmt w:val="bullet"/>
+      <w:lvlText w:val="◦"/>
+      <w:lvlJc w:val="left"/>
+      <w:pPr>
+        <w:tabs>
+          <w:tab w:val="num" w:pos="2160"/>
+        </w:tabs>
+        <w:ind w:left="2160" w:hanging="360"/>
+      </w:pPr>
+      <w:rPr>
+        <w:rFonts w:ascii="OpenSymbol" w:hAnsi="OpenSymbol" w:cs="OpenSymbol" w:hint="default"/>
+      </w:rPr>
+    </w:lvl>
+    <w:lvl w:ilvl="5">
+      <w:start w:val="1"/>
+      <w:numFmt w:val="bullet"/>
+      <w:lvlText w:val="▪"/>
+      <w:lvlJc w:val="left"/>
+      <w:pPr>
+        <w:tabs>
+          <w:tab w:val="num" w:pos="2520"/>
+        </w:tabs>
+        <w:ind w:left="2520" w:hanging="360"/>
+      </w:pPr>
+      <w:rPr>
+        <w:rFonts w:ascii="OpenSymbol" w:hAnsi="OpenSymbol" w:cs="OpenSymbol" w:hint="default"/>
+      </w:rPr>
+    </w:lvl>
+    <w:lvl w:ilvl="6">
+      <w:start w:val="1"/>
+      <w:numFmt w:val="bullet"/>
+      <w:lvlText w:val=""/>
+      <w:lvlJc w:val="left"/>
+      <w:pPr>
+        <w:tabs>
+          <w:tab w:val="num" w:pos="2880"/>
+        </w:tabs>
+        <w:ind w:left="2880" w:hanging="360"/>
+      </w:pPr>
+      <w:rPr>
+        <w:rFonts w:ascii="Symbol" w:hAnsi="Symbol" w:cs="Symbol" w:hint="default"/>
+      </w:rPr>
+    </w:lvl>
+    <w:lvl w:ilvl="7">
+      <w:start w:val="1"/>
+      <w:numFmt w:val="bullet"/>
+      <w:lvlText w:val="◦"/>
+      <w:lvlJc w:val="left"/>
+      <w:pPr>
+        <w:tabs>
+          <w:tab w:val="num" w:pos="3240"/>
+        </w:tabs>
+        <w:ind w:left="3240" w:hanging="360"/>
+      </w:pPr>
+      <w:rPr>
+        <w:rFonts w:ascii="OpenSymbol" w:hAnsi="OpenSymbol" w:cs="OpenSymbol" w:hint="default"/>
+      </w:rPr>
+    </w:lvl>
+    <w:lvl w:ilvl="8">
+      <w:start w:val="1"/>
+      <w:numFmt w:val="bullet"/>
+      <w:lvlText w:val="▪"/>
+      <w:lvlJc w:val="left"/>
+      <w:pPr>
+        <w:tabs>
+          <w:tab w:val="num" w:pos="3600"/>
+        </w:tabs>
+        <w:ind w:left="3600" w:hanging="360"/>
+      </w:pPr>
+      <w:rPr>
+        <w:rFonts w:ascii="OpenSymbol" w:hAnsi="OpenSymbol" w:cs="OpenSymbol" w:hint="default"/>
+      </w:rPr>
+    </w:lvl>
+  </w:abstractNum>
+  <w:abstractNum w:abstractNumId="2">
+    <w:lvl w:ilvl="0">
+      <w:start w:val="1"/>
+      <w:numFmt w:val="bullet"/>
+      <w:lvlText w:val=""/>
+      <w:lvlJc w:val="left"/>
+      <w:pPr>
+        <w:tabs>
+          <w:tab w:val="num" w:pos="720"/>
+        </w:tabs>
+        <w:ind w:left="720" w:hanging="360"/>
+      </w:pPr>
+      <w:rPr>
+        <w:rFonts w:ascii="Symbol" w:hAnsi="Symbol" w:cs="Symbol" w:hint="default"/>
+      </w:rPr>
+    </w:lvl>
+    <w:lvl w:ilvl="1">
+      <w:start w:val="1"/>
+      <w:numFmt w:val="bullet"/>
+      <w:lvlText w:val="◦"/>
+      <w:lvlJc w:val="left"/>
+      <w:pPr>
+        <w:tabs>
+          <w:tab w:val="num" w:pos="1080"/>
+        </w:tabs>
+        <w:ind w:left="1080" w:hanging="360"/>
+      </w:pPr>
+      <w:rPr>
+        <w:rFonts w:ascii="OpenSymbol" w:hAnsi="OpenSymbol" w:cs="OpenSymbol" w:hint="default"/>
+      </w:rPr>
+    </w:lvl>
+    <w:lvl w:ilvl="2">
+      <w:start w:val="1"/>
+      <w:numFmt w:val="bullet"/>
+      <w:lvlText w:val="▪"/>
+      <w:lvlJc w:val="left"/>
+      <w:pPr>
+        <w:tabs>
+          <w:tab w:val="num" w:pos="1440"/>
+        </w:tabs>
+        <w:ind w:left="1440" w:hanging="360"/>
+      </w:pPr>
+      <w:rPr>
+        <w:rFonts w:ascii="OpenSymbol" w:hAnsi="OpenSymbol" w:cs="OpenSymbol" w:hint="default"/>
+      </w:rPr>
+    </w:lvl>
+    <w:lvl w:ilvl="3">
+      <w:start w:val="1"/>
+      <w:numFmt w:val="bullet"/>
+      <w:lvlText w:val=""/>
+      <w:lvlJc w:val="left"/>
+      <w:pPr>
+        <w:tabs>
+          <w:tab w:val="num" w:pos="1800"/>
+        </w:tabs>
+        <w:ind w:left="1800" w:hanging="360"/>
+      </w:pPr>
+      <w:rPr>
+        <w:rFonts w:ascii="Symbol" w:hAnsi="Symbol" w:cs="Symbol" w:hint="default"/>
+      </w:rPr>
+    </w:lvl>
+    <w:lvl w:ilvl="4">
+      <w:start w:val="1"/>
+      <w:numFmt w:val="bullet"/>
+      <w:lvlText w:val="◦"/>
+      <w:lvlJc w:val="left"/>
+      <w:pPr>
+        <w:tabs>
+          <w:tab w:val="num" w:pos="2160"/>
+        </w:tabs>
+        <w:ind w:left="2160" w:hanging="360"/>
+      </w:pPr>
+      <w:rPr>
+        <w:rFonts w:ascii="OpenSymbol" w:hAnsi="OpenSymbol" w:cs="OpenSymbol" w:hint="default"/>
+      </w:rPr>
+    </w:lvl>
+    <w:lvl w:ilvl="5">
+      <w:start w:val="1"/>
+      <w:numFmt w:val="bullet"/>
+      <w:lvlText w:val="▪"/>
+      <w:lvlJc w:val="left"/>
+      <w:pPr>
+        <w:tabs>
+          <w:tab w:val="num" w:pos="2520"/>
+        </w:tabs>
+        <w:ind w:left="2520" w:hanging="360"/>
+      </w:pPr>
+      <w:rPr>
+        <w:rFonts w:ascii="OpenSymbol" w:hAnsi="OpenSymbol" w:cs="OpenSymbol" w:hint="default"/>
+      </w:rPr>
+    </w:lvl>
+    <w:lvl w:ilvl="6">
+      <w:start w:val="1"/>
+      <w:numFmt w:val="bullet"/>
+      <w:lvlText w:val=""/>
+      <w:lvlJc w:val="left"/>
+      <w:pPr>
+        <w:tabs>
+          <w:tab w:val="num" w:pos="2880"/>
+        </w:tabs>
+        <w:ind w:left="2880" w:hanging="360"/>
+      </w:pPr>
+      <w:rPr>
+        <w:rFonts w:ascii="Symbol" w:hAnsi="Symbol" w:cs="Symbol" w:hint="default"/>
+      </w:rPr>
+    </w:lvl>
+    <w:lvl w:ilvl="7">
+      <w:start w:val="1"/>
+      <w:numFmt w:val="bullet"/>
+      <w:lvlText w:val="◦"/>
+      <w:lvlJc w:val="left"/>
+      <w:pPr>
+        <w:tabs>
+          <w:tab w:val="num" w:pos="3240"/>
+        </w:tabs>
+        <w:ind w:left="3240" w:hanging="360"/>
+      </w:pPr>
+      <w:rPr>
+        <w:rFonts w:ascii="OpenSymbol" w:hAnsi="OpenSymbol" w:cs="OpenSymbol" w:hint="default"/>
+      </w:rPr>
+    </w:lvl>
+    <w:lvl w:ilvl="8">
+      <w:start w:val="1"/>
+      <w:numFmt w:val="bullet"/>
+      <w:lvlText w:val="▪"/>
+      <w:lvlJc w:val="left"/>
+      <w:pPr>
+        <w:tabs>
+          <w:tab w:val="num" w:pos="3600"/>
+        </w:tabs>
+        <w:ind w:left="3600" w:hanging="360"/>
+      </w:pPr>
+      <w:rPr>
+        <w:rFonts w:ascii="OpenSymbol" w:hAnsi="OpenSymbol" w:cs="OpenSymbol" w:hint="default"/>
+      </w:rPr>
+    </w:lvl>
+  </w:abstractNum>
+  <w:abstractNum w:abstractNumId="3">
+    <w:lvl w:ilvl="0">
+      <w:start w:val="1"/>
+      <w:numFmt w:val="bullet"/>
+      <w:lvlText w:val=""/>
+      <w:lvlJc w:val="left"/>
+      <w:pPr>
+        <w:tabs>
+          <w:tab w:val="num" w:pos="720"/>
+        </w:tabs>
+        <w:ind w:left="720" w:hanging="360"/>
+      </w:pPr>
+      <w:rPr>
+        <w:rFonts w:ascii="Symbol" w:hAnsi="Symbol" w:cs="Symbol" w:hint="default"/>
+      </w:rPr>
+    </w:lvl>
+    <w:lvl w:ilvl="1">
+      <w:start w:val="1"/>
+      <w:numFmt w:val="bullet"/>
+      <w:lvlText w:val="◦"/>
+      <w:lvlJc w:val="left"/>
+      <w:pPr>
+        <w:tabs>
+          <w:tab w:val="num" w:pos="1080"/>
+        </w:tabs>
+        <w:ind w:left="1080" w:hanging="360"/>
+      </w:pPr>
+      <w:rPr>
+        <w:rFonts w:ascii="OpenSymbol" w:hAnsi="OpenSymbol" w:cs="OpenSymbol" w:hint="default"/>
+      </w:rPr>
+    </w:lvl>
+    <w:lvl w:ilvl="2">
+      <w:start w:val="1"/>
+      <w:numFmt w:val="bullet"/>
+      <w:lvlText w:val="▪"/>
+      <w:lvlJc w:val="left"/>
+      <w:pPr>
+        <w:tabs>
+          <w:tab w:val="num" w:pos="1440"/>
+        </w:tabs>
+        <w:ind w:left="1440" w:hanging="360"/>
+      </w:pPr>
+      <w:rPr>
+        <w:rFonts w:ascii="OpenSymbol" w:hAnsi="OpenSymbol" w:cs="OpenSymbol" w:hint="default"/>
+      </w:rPr>
+    </w:lvl>
+    <w:lvl w:ilvl="3">
+      <w:start w:val="1"/>
+      <w:numFmt w:val="bullet"/>
+      <w:lvlText w:val=""/>
+      <w:lvlJc w:val="left"/>
+      <w:pPr>
+        <w:tabs>
+          <w:tab w:val="num" w:pos="1800"/>
+        </w:tabs>
+        <w:ind w:left="1800" w:hanging="360"/>
+      </w:pPr>
+      <w:rPr>
+        <w:rFonts w:ascii="Symbol" w:hAnsi="Symbol" w:cs="Symbol" w:hint="default"/>
+      </w:rPr>
+    </w:lvl>
+    <w:lvl w:ilvl="4">
+      <w:start w:val="1"/>
+      <w:numFmt w:val="bullet"/>
+      <w:lvlText w:val="◦"/>
+      <w:lvlJc w:val="left"/>
+      <w:pPr>
+        <w:tabs>
+          <w:tab w:val="num" w:pos="2160"/>
+        </w:tabs>
+        <w:ind w:left="2160" w:hanging="360"/>
+      </w:pPr>
+      <w:rPr>
+        <w:rFonts w:ascii="OpenSymbol" w:hAnsi="OpenSymbol" w:cs="OpenSymbol" w:hint="default"/>
+      </w:rPr>
+    </w:lvl>
+    <w:lvl w:ilvl="5">
+      <w:start w:val="1"/>
+      <w:numFmt w:val="bullet"/>
+      <w:lvlText w:val="▪"/>
+      <w:lvlJc w:val="left"/>
+      <w:pPr>
+        <w:tabs>
+          <w:tab w:val="num" w:pos="2520"/>
+        </w:tabs>
+        <w:ind w:left="2520" w:hanging="360"/>
+      </w:pPr>
+      <w:rPr>
+        <w:rFonts w:ascii="OpenSymbol" w:hAnsi="OpenSymbol" w:cs="OpenSymbol" w:hint="default"/>
+      </w:rPr>
+    </w:lvl>
+    <w:lvl w:ilvl="6">
+      <w:start w:val="1"/>
+      <w:numFmt w:val="bullet"/>
+      <w:lvlText w:val=""/>
+      <w:lvlJc w:val="left"/>
+      <w:pPr>
+        <w:tabs>
+          <w:tab w:val="num" w:pos="2880"/>
+        </w:tabs>
+        <w:ind w:left="2880" w:hanging="360"/>
+      </w:pPr>
+      <w:rPr>
+        <w:rFonts w:ascii="Symbol" w:hAnsi="Symbol" w:cs="Symbol" w:hint="default"/>
+      </w:rPr>
+    </w:lvl>
+    <w:lvl w:ilvl="7">
+      <w:start w:val="1"/>
+      <w:numFmt w:val="bullet"/>
+      <w:lvlText w:val="◦"/>
+      <w:lvlJc w:val="left"/>
+      <w:pPr>
+        <w:tabs>
+          <w:tab w:val="num" w:pos="3240"/>
+        </w:tabs>
+        <w:ind w:left="3240" w:hanging="360"/>
+      </w:pPr>
+      <w:rPr>
+        <w:rFonts w:ascii="OpenSymbol" w:hAnsi="OpenSymbol" w:cs="OpenSymbol" w:hint="default"/>
+      </w:rPr>
+    </w:lvl>
+    <w:lvl w:ilvl="8">
+      <w:start w:val="1"/>
+      <w:numFmt w:val="bullet"/>
+      <w:lvlText w:val="▪"/>
+      <w:lvlJc w:val="left"/>
+      <w:pPr>
+        <w:tabs>
+          <w:tab w:val="num" w:pos="3600"/>
+        </w:tabs>
+        <w:ind w:left="3600" w:hanging="360"/>
+      </w:pPr>
+      <w:rPr>
+        <w:rFonts w:ascii="OpenSymbol" w:hAnsi="OpenSymbol" w:cs="OpenSymbol" w:hint="default"/>
+      </w:rPr>
+    </w:lvl>
+  </w:abstractNum>
+  <w:abstractNum w:abstractNumId="4">
+    <w:lvl w:ilvl="0">
+      <w:start w:val="1"/>
+      <w:numFmt w:val="none"/>
+      <w:suff w:val="nothing"/>
+      <w:lvlText w:val=""/>
+      <w:lvlJc w:val="left"/>
+      <w:pPr>
+        <w:tabs>
+          <w:tab w:val="num" w:pos="0"/>
+        </w:tabs>
+        <w:ind w:left="0" w:hanging="0"/>
+      </w:pPr>
+    </w:lvl>
+    <w:lvl w:ilvl="1">
+      <w:start w:val="1"/>
+      <w:numFmt w:val="none"/>
+      <w:suff w:val="nothing"/>
+      <w:lvlText w:val=""/>
+      <w:lvlJc w:val="left"/>
+      <w:pPr>
+        <w:tabs>
+          <w:tab w:val="num" w:pos="0"/>
+        </w:tabs>
+        <w:ind w:left="0" w:hanging="0"/>
+      </w:pPr>
+    </w:lvl>
+    <w:lvl w:ilvl="2">
+      <w:start w:val="1"/>
+      <w:numFmt w:val="none"/>
+      <w:suff w:val="nothing"/>
+      <w:lvlText w:val=""/>
+      <w:lvlJc w:val="left"/>
+      <w:pPr>
+        <w:tabs>
+          <w:tab w:val="num" w:pos="0"/>
+        </w:tabs>
+        <w:ind w:left="0" w:hanging="0"/>
+      </w:pPr>
+    </w:lvl>
+    <w:lvl w:ilvl="3">
+      <w:start w:val="1"/>
+      <w:numFmt w:val="none"/>
+      <w:suff w:val="nothing"/>
+      <w:lvlText w:val=""/>
+      <w:lvlJc w:val="left"/>
+      <w:pPr>
+        <w:tabs>
+          <w:tab w:val="num" w:pos="0"/>
+        </w:tabs>
+        <w:ind w:left="0" w:hanging="0"/>
+      </w:pPr>
+    </w:lvl>
+    <w:lvl w:ilvl="4">
+      <w:start w:val="1"/>
+      <w:numFmt w:val="none"/>
+      <w:suff w:val="nothing"/>
+      <w:lvlText w:val=""/>
+      <w:lvlJc w:val="left"/>
+      <w:pPr>
+        <w:tabs>
+          <w:tab w:val="num" w:pos="0"/>
+        </w:tabs>
+        <w:ind w:left="0" w:hanging="0"/>
+      </w:pPr>
+    </w:lvl>
+    <w:lvl w:ilvl="5">
+      <w:start w:val="1"/>
+      <w:numFmt w:val="none"/>
+      <w:suff w:val="nothing"/>
+      <w:lvlText w:val=""/>
+      <w:lvlJc w:val="left"/>
+      <w:pPr>
+        <w:tabs>
+          <w:tab w:val="num" w:pos="0"/>
+        </w:tabs>
+        <w:ind w:left="0" w:hanging="0"/>
+      </w:pPr>
+    </w:lvl>
+    <w:lvl w:ilvl="6">
+      <w:start w:val="1"/>
+      <w:numFmt w:val="none"/>
+      <w:suff w:val="nothing"/>
+      <w:lvlText w:val=""/>
+      <w:lvlJc w:val="left"/>
+      <w:pPr>
+        <w:tabs>
+          <w:tab w:val="num" w:pos="0"/>
+        </w:tabs>
+        <w:ind w:left="0" w:hanging="0"/>
+      </w:pPr>
+    </w:lvl>
+    <w:lvl w:ilvl="7">
+      <w:start w:val="1"/>
+      <w:numFmt w:val="none"/>
+      <w:suff w:val="nothing"/>
+      <w:lvlText w:val=""/>
+      <w:lvlJc w:val="left"/>
+      <w:pPr>
+        <w:tabs>
+          <w:tab w:val="num" w:pos="0"/>
+        </w:tabs>
+        <w:ind w:left="0" w:hanging="0"/>
+      </w:pPr>
+    </w:lvl>
+    <w:lvl w:ilvl="8">
+      <w:start w:val="1"/>
+      <w:numFmt w:val="none"/>
+      <w:suff w:val="nothing"/>
+      <w:lvlText w:val=""/>
+      <w:lvlJc w:val="left"/>
+      <w:pPr>
+        <w:tabs>
+          <w:tab w:val="num" w:pos="0"/>
+        </w:tabs>
+        <w:ind w:left="0" w:hanging="0"/>
+      </w:pPr>
+    </w:lvl>
+  </w:abstractNum>
+  <w:num w:numId="1">
+    <w:abstractNumId w:val="1"/>
+  </w:num>
+  <w:num w:numId="2">
+    <w:abstractNumId w:val="2"/>
+  </w:num>
+  <w:num w:numId="3">
+    <w:abstractNumId w:val="3"/>
+  </w:num>
+  <w:num w:numId="4">
+    <w:abstractNumId w:val="4"/>
+  </w:num>
+</w:numbering>
 </file>
 
 <file path=word/styles.xml><?xml version="1.0" encoding="utf-8"?>
@@ -1554,7 +4036,6 @@
     </w:rPrDefault>
     <w:pPrDefault>
       <w:pPr>
-        <w:widowControl/>
         <w:suppressAutoHyphens w:val="true"/>
       </w:pPr>
     </w:pPrDefault>
@@ -1564,7 +4045,10 @@
     <w:qFormat/>
     <w:pPr>
       <w:widowControl/>
+      <w:suppressAutoHyphens w:val="true"/>
       <w:bidi w:val="0"/>
+      <w:spacing w:before="0" w:after="0"/>
+      <w:jc w:val="left"/>
     </w:pPr>
     <w:rPr>
       <w:rFonts w:ascii="Liberation Serif" w:hAnsi="Liberation Serif" w:eastAsia="NSimSun" w:cs="Arial"/>
@@ -1573,6 +4057,13 @@
       <w:sz w:val="24"/>
       <w:szCs w:val="24"/>
       <w:lang w:val="en-US" w:eastAsia="zh-CN" w:bidi="hi-IN"/>
+    </w:rPr>
+  </w:style>
+  <w:style w:type="character" w:styleId="Bullets">
+    <w:name w:val="Bullets"/>
+    <w:qFormat/>
+    <w:rPr>
+      <w:rFonts w:ascii="OpenSymbol" w:hAnsi="OpenSymbol" w:eastAsia="OpenSymbol" w:cs="OpenSymbol"/>
     </w:rPr>
   </w:style>
   <w:style w:type="paragraph" w:styleId="Heading">

</xml_diff>